<commit_message>
Commented out random data
</commit_message>
<xml_diff>
--- a/TERMTERMTERM.docx
+++ b/TERMTERMTERM.docx
@@ -44,7 +44,30 @@
           <w:rFonts w:ascii="Times" w:eastAsia="Times New Roman" w:hAnsi="Times" w:cs="Times New Roman"/>
           <w:color w:val="000000"/>
         </w:rPr>
-        <w:t xml:space="preserve">The NTSB aviation accident database contains information from 1962 and later about civil aviation accidents and selected incidents within the United States, its territories, and possessions, and in international waters. </w:t>
+        <w:t>The NTSB</w:t>
+      </w:r>
+      <w:r>
+        <w:rPr>
+          <w:rFonts w:ascii="Times" w:eastAsia="Times New Roman" w:hAnsi="Times" w:cs="Times New Roman"/>
+          <w:color w:val="000000"/>
+        </w:rPr>
+        <w:t xml:space="preserve"> (National Transportati</w:t>
+      </w:r>
+      <w:bookmarkStart w:id="0" w:name="_GoBack"/>
+      <w:bookmarkEnd w:id="0"/>
+      <w:r>
+        <w:rPr>
+          <w:rFonts w:ascii="Times" w:eastAsia="Times New Roman" w:hAnsi="Times" w:cs="Times New Roman"/>
+          <w:color w:val="000000"/>
+        </w:rPr>
+        <w:t>on Safety Board)</w:t>
+      </w:r>
+      <w:r>
+        <w:rPr>
+          <w:rFonts w:ascii="Times" w:eastAsia="Times New Roman" w:hAnsi="Times" w:cs="Times New Roman"/>
+          <w:color w:val="000000"/>
+        </w:rPr>
+        <w:t xml:space="preserve"> aviation accident database contains information from 1962 and later about civil aviation accidents and selected incidents within the United States, its territories, and possessions, and in international waters. </w:t>
       </w:r>
     </w:p>
     <w:p>
@@ -863,17 +886,7 @@
           <w:color w:val="000000"/>
         </w:rPr>
         <w:lastRenderedPageBreak/>
-        <w:t>Our code and implementations are comment</w:t>
-      </w:r>
-      <w:bookmarkStart w:id="0" w:name="_GoBack"/>
-      <w:bookmarkEnd w:id="0"/>
-      <w:r>
-        <w:rPr>
-          <w:rFonts w:ascii="Times" w:hAnsi="Times"/>
-          <w:bCs/>
-          <w:color w:val="000000"/>
-        </w:rPr>
-        <w:t>ed below.</w:t>
+        <w:t>Our code and implementations are commented below.</w:t>
       </w:r>
     </w:p>
     <w:p>

</xml_diff>